<commit_message>
Pushing the Green Team Project Module 9.1 deliverables
</commit_message>
<xml_diff>
--- a/module-9/GreenTeam_BacchusWinery.docx
+++ b/module-9/GreenTeam_BacchusWinery.docx
@@ -76,6 +76,12 @@
         </w:rPr>
         <w:t>Austin Wiant</w:t>
       </w:r>
+      <w:r>
+        <w:rPr>
+          <w:rFonts w:ascii="Times New Roman" w:hAnsi="Times New Roman" w:cs="Times New Roman"/>
+        </w:rPr>
+        <w:t xml:space="preserve"> </w:t>
+      </w:r>
     </w:p>
     <w:p/>
     <w:p>
@@ -118,21 +124,7 @@
         <w:rPr>
           <w:rFonts w:ascii="Times New Roman" w:hAnsi="Times New Roman" w:cs="Times New Roman"/>
         </w:rPr>
-        <w:t xml:space="preserve">Find your group area and introduce yourself. Include when and how you will be available during the week. Read through the case studies and, as a group, select one for your final project. Create a list of business rules for your case study, including any assumptions you make.  Using those business rules, create an initial ERD to satisfy those rules.  The </w:t>
-      </w:r>
-      <w:proofErr w:type="gramStart"/>
-      <w:r>
-        <w:rPr>
-          <w:rFonts w:ascii="Times New Roman" w:hAnsi="Times New Roman" w:cs="Times New Roman"/>
-        </w:rPr>
-        <w:t>deliverable</w:t>
-      </w:r>
-      <w:proofErr w:type="gramEnd"/>
-      <w:r>
-        <w:rPr>
-          <w:rFonts w:ascii="Times New Roman" w:hAnsi="Times New Roman" w:cs="Times New Roman"/>
-        </w:rPr>
-        <w:t xml:space="preserve"> this week is a Word document that has your group name at the top, members of the team, which case study was selected, business rules, and an initial ERD</w:t>
+        <w:t>Find your group area and introduce yourself. Include when and how you will be available during the week. Read through the case studies and, as a group, select one for your final project. Create a list of business rules for your case study, including any assumptions you make.  Using those business rules, create an initial ERD to satisfy those rules.  The deliverable this week is a Word document that has your group name at the top, members of the team, which case study was selected, business rules, and an initial ERD</w:t>
       </w:r>
       <w:r>
         <w:rPr>
@@ -199,16 +191,8 @@
         <w:rPr>
           <w:rFonts w:ascii="Times New Roman" w:hAnsi="Times New Roman" w:cs="Times New Roman"/>
         </w:rPr>
-        <w:t xml:space="preserve">When they started running the winery, the owners decided to keep all existing personnel in place, hoping to effect minimum change during the turnover. </w:t>
-      </w:r>
-      <w:proofErr w:type="gramStart"/>
-      <w:r>
-        <w:rPr>
-          <w:rFonts w:ascii="Times New Roman" w:hAnsi="Times New Roman" w:cs="Times New Roman"/>
-        </w:rPr>
-        <w:t>Presently</w:t>
-      </w:r>
-      <w:proofErr w:type="gramEnd"/>
+        <w:t>When they started running the winery, the owners decided to keep all existing personnel in place, hoping to effect minimum change during the turnover. Presently</w:t>
+      </w:r>
       <w:r>
         <w:rPr>
           <w:rFonts w:ascii="Times New Roman" w:hAnsi="Times New Roman" w:cs="Times New Roman"/>
@@ -314,21 +298,7 @@
         <w:rPr>
           <w:rFonts w:ascii="Times New Roman" w:hAnsi="Times New Roman" w:cs="Times New Roman"/>
         </w:rPr>
-        <w:t xml:space="preserve">Stan and Davis know the yearly ‘snapshot’ of the business is due in a few </w:t>
-      </w:r>
-      <w:proofErr w:type="gramStart"/>
-      <w:r>
-        <w:rPr>
-          <w:rFonts w:ascii="Times New Roman" w:hAnsi="Times New Roman" w:cs="Times New Roman"/>
-        </w:rPr>
-        <w:t>weeks, and</w:t>
-      </w:r>
-      <w:proofErr w:type="gramEnd"/>
-      <w:r>
-        <w:rPr>
-          <w:rFonts w:ascii="Times New Roman" w:hAnsi="Times New Roman" w:cs="Times New Roman"/>
-        </w:rPr>
-        <w:t xml:space="preserve"> need the information to determine the state of the inventory, the distribution and the employees. They need information on…</w:t>
+        <w:t>Stan and Davis know the yearly ‘snapshot’ of the business is due in a few weeks, and need the information to determine the state of the inventory, the distribution and the employees. They need information on…</w:t>
       </w:r>
     </w:p>
     <w:p>
@@ -379,21 +349,7 @@
         <w:rPr>
           <w:rFonts w:ascii="Times New Roman" w:hAnsi="Times New Roman" w:cs="Times New Roman"/>
         </w:rPr>
-        <w:t xml:space="preserve">A </w:t>
-      </w:r>
-      <w:proofErr w:type="gramStart"/>
-      <w:r>
-        <w:rPr>
-          <w:rFonts w:ascii="Times New Roman" w:hAnsi="Times New Roman" w:cs="Times New Roman"/>
-        </w:rPr>
-        <w:t>month by month</w:t>
-      </w:r>
-      <w:proofErr w:type="gramEnd"/>
-      <w:r>
-        <w:rPr>
-          <w:rFonts w:ascii="Times New Roman" w:hAnsi="Times New Roman" w:cs="Times New Roman"/>
-        </w:rPr>
-        <w:t xml:space="preserve"> report should show problem areas.</w:t>
+        <w:t>A month by month report should show problem areas.</w:t>
       </w:r>
     </w:p>
     <w:p>
@@ -410,21 +366,7 @@
         <w:rPr>
           <w:rFonts w:ascii="Times New Roman" w:hAnsi="Times New Roman" w:cs="Times New Roman"/>
         </w:rPr>
-        <w:t xml:space="preserve">The wine </w:t>
-      </w:r>
-      <w:proofErr w:type="gramStart"/>
-      <w:r>
-        <w:rPr>
-          <w:rFonts w:ascii="Times New Roman" w:hAnsi="Times New Roman" w:cs="Times New Roman"/>
-        </w:rPr>
-        <w:t>distribution</w:t>
-      </w:r>
-      <w:proofErr w:type="gramEnd"/>
-      <w:r>
-        <w:rPr>
-          <w:rFonts w:ascii="Times New Roman" w:hAnsi="Times New Roman" w:cs="Times New Roman"/>
-        </w:rPr>
-        <w:t>, are all wines selling as they thought?</w:t>
+        <w:t>The wine distribution, are all wines selling as they thought?</w:t>
       </w:r>
     </w:p>
     <w:p>
@@ -511,21 +453,7 @@
         <w:rPr>
           <w:rFonts w:ascii="Times New Roman" w:hAnsi="Times New Roman" w:cs="Times New Roman"/>
         </w:rPr>
-        <w:t xml:space="preserve">After looking at the case study, the business rules that we have </w:t>
-      </w:r>
-      <w:proofErr w:type="gramStart"/>
-      <w:r>
-        <w:rPr>
-          <w:rFonts w:ascii="Times New Roman" w:hAnsi="Times New Roman" w:cs="Times New Roman"/>
-        </w:rPr>
-        <w:t>came</w:t>
-      </w:r>
-      <w:proofErr w:type="gramEnd"/>
-      <w:r>
-        <w:rPr>
-          <w:rFonts w:ascii="Times New Roman" w:hAnsi="Times New Roman" w:cs="Times New Roman"/>
-        </w:rPr>
-        <w:t xml:space="preserve"> up with are listed below:</w:t>
+        <w:t>After looking at the case study, the business rules that we have came up with are listed below:</w:t>
       </w:r>
     </w:p>
     <w:p>
@@ -2125,6 +2053,7 @@
   <w:style w:type="character" w:default="1" w:styleId="DefaultParagraphFont">
     <w:name w:val="Default Paragraph Font"/>
     <w:uiPriority w:val="1"/>
+    <w:semiHidden/>
     <w:unhideWhenUsed/>
   </w:style>
   <w:style w:type="table" w:default="1" w:styleId="TableNormal">

</xml_diff>